<commit_message>
Upload the final version of ML HW1
</commit_message>
<xml_diff>
--- a/CS-596 Machine Learning/HW1/Machine learning Assignment1.docx
+++ b/CS-596 Machine Learning/HW1/Machine learning Assignment1.docx
@@ -74,33 +74,33 @@
           <w:sz w:val="24"/>
           <w:szCs w:val="24"/>
         </w:rPr>
-        <w:t xml:space="preserve">Hsuan Yu, </w:t>
-      </w:r>
-      <w:proofErr w:type="gramStart"/>
-      <w:r>
-        <w:rPr>
-          <w:rFonts w:ascii="Times New Roman" w:hAnsi="Times New Roman" w:cs="Times New Roman"/>
-          <w:sz w:val="24"/>
-          <w:szCs w:val="24"/>
-        </w:rPr>
-        <w:t xml:space="preserve">Liu  </w:t>
-      </w:r>
-      <w:r>
-        <w:rPr>
-          <w:rFonts w:ascii="Times New Roman" w:hAnsi="Times New Roman" w:cs="Times New Roman"/>
-          <w:sz w:val="24"/>
-          <w:szCs w:val="24"/>
-        </w:rPr>
-        <w:tab/>
-      </w:r>
-      <w:proofErr w:type="gramEnd"/>
-      <w:r>
-        <w:rPr>
-          <w:rFonts w:ascii="Times New Roman" w:hAnsi="Times New Roman" w:cs="Times New Roman"/>
-          <w:sz w:val="24"/>
-          <w:szCs w:val="24"/>
-        </w:rPr>
-        <w:t>Red ID:89823327369</w:t>
+        <w:t xml:space="preserve">Hsuan Yu, Liu  </w:t>
+      </w:r>
+      <w:r>
+        <w:rPr>
+          <w:rFonts w:ascii="Times New Roman" w:hAnsi="Times New Roman" w:cs="Times New Roman"/>
+          <w:sz w:val="24"/>
+          <w:szCs w:val="24"/>
+        </w:rPr>
+        <w:t xml:space="preserve"> </w:t>
+      </w:r>
+      <w:r>
+        <w:rPr>
+          <w:rFonts w:ascii="Times New Roman" w:hAnsi="Times New Roman" w:cs="Times New Roman"/>
+          <w:sz w:val="24"/>
+          <w:szCs w:val="24"/>
+        </w:rPr>
+        <w:t>Red ID:</w:t>
+      </w:r>
+      <w:bookmarkStart w:id="0" w:name="_GoBack"/>
+      <w:bookmarkEnd w:id="0"/>
+      <w:r>
+        <w:rPr>
+          <w:rFonts w:ascii="Times New Roman" w:hAnsi="Times New Roman" w:cs="Times New Roman"/>
+          <w:sz w:val="24"/>
+          <w:szCs w:val="24"/>
+        </w:rPr>
+        <w:t>823327369</w:t>
       </w:r>
     </w:p>
     <w:p>
@@ -1540,8 +1540,8 @@
           <w:szCs w:val="24"/>
         </w:rPr>
       </w:pPr>
-      <w:bookmarkStart w:id="0" w:name="OLE_LINK1"/>
-      <w:bookmarkStart w:id="1" w:name="OLE_LINK2"/>
+      <w:bookmarkStart w:id="1" w:name="OLE_LINK1"/>
+      <w:bookmarkStart w:id="2" w:name="OLE_LINK2"/>
       <w:r>
         <w:rPr>
           <w:rFonts w:ascii="Times New Roman" w:hAnsi="Times New Roman" w:cs="Times New Roman"/>
@@ -1555,8 +1555,8 @@
         <w:t>Question 2</w:t>
       </w:r>
     </w:p>
-    <w:bookmarkEnd w:id="0"/>
     <w:bookmarkEnd w:id="1"/>
+    <w:bookmarkEnd w:id="2"/>
     <w:p>
       <w:pPr>
         <w:autoSpaceDE w:val="0"/>
@@ -1601,25 +1601,7 @@
           <w:sz w:val="24"/>
           <w:szCs w:val="24"/>
         </w:rPr>
-        <w:t xml:space="preserve">Classify a house to be single family or townhouse. A training set is available.  Each training sample is provided with multiple features, including number of </w:t>
-      </w:r>
-      <w:proofErr w:type="gramStart"/>
-      <w:r>
-        <w:rPr>
-          <w:rFonts w:ascii="Times New Roman" w:hAnsi="Times New Roman" w:cs="Times New Roman"/>
-          <w:sz w:val="24"/>
-          <w:szCs w:val="24"/>
-        </w:rPr>
-        <w:t>bed rooms</w:t>
-      </w:r>
-      <w:proofErr w:type="gramEnd"/>
-      <w:r>
-        <w:rPr>
-          <w:rFonts w:ascii="Times New Roman" w:hAnsi="Times New Roman" w:cs="Times New Roman"/>
-          <w:sz w:val="24"/>
-          <w:szCs w:val="24"/>
-        </w:rPr>
-        <w:t xml:space="preserve">, number of bathrooms, and house type (single family or townhouse). </w:t>
+        <w:t xml:space="preserve">Classify a house to be single family or townhouse. A training set is available.  Each training sample is provided with multiple features, including number of bed rooms, number of bathrooms, and house type (single family or townhouse). </w:t>
       </w:r>
     </w:p>
     <w:p>
@@ -1714,23 +1696,13 @@
           <w:szCs w:val="24"/>
         </w:rPr>
       </w:pPr>
-      <w:proofErr w:type="spellStart"/>
-      <w:r>
-        <w:rPr>
-          <w:rFonts w:ascii="Times New Roman" w:hAnsi="Times New Roman" w:cs="Times New Roman"/>
-          <w:sz w:val="24"/>
-          <w:szCs w:val="24"/>
-        </w:rPr>
-        <w:t>i</w:t>
-      </w:r>
-      <w:proofErr w:type="spellEnd"/>
-      <w:r>
-        <w:rPr>
-          <w:rFonts w:ascii="Times New Roman" w:hAnsi="Times New Roman" w:cs="Times New Roman"/>
-          <w:sz w:val="24"/>
-          <w:szCs w:val="24"/>
-        </w:rPr>
-        <w:t xml:space="preserve">) unsupervised learning with discrete predictions; </w:t>
+      <w:r>
+        <w:rPr>
+          <w:rFonts w:ascii="Times New Roman" w:hAnsi="Times New Roman" w:cs="Times New Roman"/>
+          <w:sz w:val="24"/>
+          <w:szCs w:val="24"/>
+        </w:rPr>
+        <w:t xml:space="preserve">i) unsupervised learning with discrete predictions; </w:t>
       </w:r>
     </w:p>
     <w:p>
@@ -1776,8 +1748,8 @@
         </w:rPr>
         <w:t xml:space="preserve">iii) </w:t>
       </w:r>
-      <w:bookmarkStart w:id="2" w:name="OLE_LINK3"/>
-      <w:bookmarkStart w:id="3" w:name="OLE_LINK4"/>
+      <w:bookmarkStart w:id="3" w:name="OLE_LINK3"/>
+      <w:bookmarkStart w:id="4" w:name="OLE_LINK4"/>
       <w:r>
         <w:rPr>
           <w:rFonts w:ascii="Times New Roman" w:hAnsi="Times New Roman" w:cs="Times New Roman"/>
@@ -1786,8 +1758,8 @@
         </w:rPr>
         <w:t>supervised learning with continuous predictions</w:t>
       </w:r>
-      <w:bookmarkEnd w:id="2"/>
       <w:bookmarkEnd w:id="3"/>
+      <w:bookmarkEnd w:id="4"/>
       <w:r>
         <w:rPr>
           <w:rFonts w:ascii="Times New Roman" w:hAnsi="Times New Roman" w:cs="Times New Roman"/>
@@ -1831,7 +1803,6 @@
           <w:highlight w:val="yellow"/>
         </w:rPr>
       </w:pPr>
-      <w:proofErr w:type="spellStart"/>
       <w:r>
         <w:rPr>
           <w:rFonts w:ascii="Times New Roman" w:hAnsi="Times New Roman" w:cs="Times New Roman"/>
@@ -1840,18 +1811,7 @@
           <w:szCs w:val="24"/>
           <w:highlight w:val="yellow"/>
         </w:rPr>
-        <w:t>i</w:t>
-      </w:r>
-      <w:proofErr w:type="spellEnd"/>
-      <w:r>
-        <w:rPr>
-          <w:rFonts w:ascii="Times New Roman" w:hAnsi="Times New Roman" w:cs="Times New Roman"/>
-          <w:color w:val="000000" w:themeColor="text1"/>
-          <w:sz w:val="24"/>
-          <w:szCs w:val="24"/>
-          <w:highlight w:val="yellow"/>
-        </w:rPr>
-        <w:t>) supervised learning with discrete predictions;</w:t>
+        <w:t>i) supervised learning with discrete predictions;</w:t>
       </w:r>
     </w:p>
     <w:p>
@@ -1945,23 +1905,13 @@
           <w:szCs w:val="24"/>
         </w:rPr>
       </w:pPr>
-      <w:proofErr w:type="spellStart"/>
-      <w:r>
-        <w:rPr>
-          <w:rFonts w:ascii="Times New Roman" w:hAnsi="Times New Roman" w:cs="Times New Roman"/>
-          <w:sz w:val="24"/>
-          <w:szCs w:val="24"/>
-        </w:rPr>
-        <w:t>i</w:t>
-      </w:r>
-      <w:proofErr w:type="spellEnd"/>
-      <w:r>
-        <w:rPr>
-          <w:rFonts w:ascii="Times New Roman" w:hAnsi="Times New Roman" w:cs="Times New Roman"/>
-          <w:sz w:val="24"/>
-          <w:szCs w:val="24"/>
-        </w:rPr>
-        <w:t>) supervised learning with discrete predictions;</w:t>
+      <w:r>
+        <w:rPr>
+          <w:rFonts w:ascii="Times New Roman" w:hAnsi="Times New Roman" w:cs="Times New Roman"/>
+          <w:sz w:val="24"/>
+          <w:szCs w:val="24"/>
+        </w:rPr>
+        <w:t>i) supervised learning with discrete predictions;</w:t>
       </w:r>
     </w:p>
     <w:p>
@@ -2125,26 +2075,40 @@
     </w:p>
     <w:p>
       <w:pPr>
-        <w:autoSpaceDE w:val="0"/>
-        <w:autoSpaceDN w:val="0"/>
-        <w:adjustRightInd w:val="0"/>
-        <w:spacing w:after="0" w:line="240" w:lineRule="auto"/>
-        <w:ind w:firstLine="720"/>
-        <w:rPr>
-          <w:rFonts w:ascii="Times New Roman" w:hAnsi="Times New Roman" w:cs="Times New Roman"/>
-          <w:color w:val="000000"/>
-          <w:sz w:val="24"/>
-          <w:szCs w:val="24"/>
-        </w:rPr>
-      </w:pPr>
-      <w:r>
-        <w:rPr>
-          <w:rFonts w:ascii="Times New Roman" w:hAnsi="Times New Roman" w:cs="Times New Roman"/>
-          <w:color w:val="000000"/>
-          <w:sz w:val="24"/>
-          <w:szCs w:val="24"/>
-        </w:rPr>
-        <w:t xml:space="preserve">Goal: </w:t>
+        <w:pStyle w:val="ListParagraph"/>
+        <w:numPr>
+          <w:ilvl w:val="0"/>
+          <w:numId w:val="8"/>
+        </w:numPr>
+        <w:autoSpaceDE w:val="0"/>
+        <w:autoSpaceDN w:val="0"/>
+        <w:adjustRightInd w:val="0"/>
+        <w:spacing w:after="0" w:line="240" w:lineRule="auto"/>
+        <w:rPr>
+          <w:rFonts w:ascii="Times New Roman" w:hAnsi="Times New Roman" w:cs="Times New Roman"/>
+          <w:color w:val="000000"/>
+          <w:sz w:val="24"/>
+          <w:szCs w:val="24"/>
+        </w:rPr>
+      </w:pPr>
+      <w:r>
+        <w:rPr>
+          <w:rFonts w:ascii="Times New Roman" w:hAnsi="Times New Roman" w:cs="Times New Roman"/>
+          <w:color w:val="000000"/>
+          <w:sz w:val="24"/>
+          <w:szCs w:val="24"/>
+          <w:u w:val="single"/>
+        </w:rPr>
+        <w:t>Goal</w:t>
+      </w:r>
+      <w:r>
+        <w:rPr>
+          <w:rFonts w:ascii="Times New Roman" w:hAnsi="Times New Roman" w:cs="Times New Roman"/>
+          <w:color w:val="000000"/>
+          <w:sz w:val="24"/>
+          <w:szCs w:val="24"/>
+        </w:rPr>
+        <w:t xml:space="preserve">: </w:t>
       </w:r>
       <w:r>
         <w:rPr>
@@ -2162,31 +2126,7 @@
           <w:sz w:val="24"/>
           <w:szCs w:val="24"/>
         </w:rPr>
-        <w:t>:</w:t>
-      </w:r>
-    </w:p>
-    <w:p>
-      <w:pPr>
-        <w:autoSpaceDE w:val="0"/>
-        <w:autoSpaceDN w:val="0"/>
-        <w:adjustRightInd w:val="0"/>
-        <w:spacing w:after="0" w:line="240" w:lineRule="auto"/>
-        <w:ind w:left="720" w:firstLine="720"/>
-        <w:rPr>
-          <w:rFonts w:ascii="Times New Roman" w:hAnsi="Times New Roman" w:cs="Times New Roman"/>
-          <w:color w:val="000000"/>
-          <w:sz w:val="24"/>
-          <w:szCs w:val="24"/>
-        </w:rPr>
-      </w:pPr>
-      <w:r>
-        <w:rPr>
-          <w:rFonts w:ascii="Times New Roman" w:hAnsi="Times New Roman" w:cs="Times New Roman"/>
-          <w:color w:val="000000"/>
-          <w:sz w:val="24"/>
-          <w:szCs w:val="24"/>
-        </w:rPr>
-        <w:t xml:space="preserve"> </w:t>
+        <w:t xml:space="preserve">. </w:t>
       </w:r>
       <w:r>
         <w:rPr>
@@ -2197,17 +2137,15 @@
         </w:rPr>
         <w:t xml:space="preserve">Usually, people give high score </w:t>
       </w:r>
-      <w:proofErr w:type="spellStart"/>
-      <w:r>
-        <w:rPr>
-          <w:rFonts w:ascii="Times New Roman" w:hAnsi="Times New Roman" w:cs="Times New Roman"/>
-          <w:color w:val="000000"/>
-          <w:sz w:val="24"/>
-          <w:szCs w:val="24"/>
-        </w:rPr>
-        <w:t>woth</w:t>
-      </w:r>
-      <w:proofErr w:type="spellEnd"/>
+      <w:r>
+        <w:rPr>
+          <w:rFonts w:ascii="Times New Roman" w:hAnsi="Times New Roman" w:cs="Times New Roman"/>
+          <w:color w:val="000000"/>
+          <w:sz w:val="24"/>
+          <w:szCs w:val="24"/>
+        </w:rPr>
+        <w:t>with</w:t>
+      </w:r>
       <w:r>
         <w:rPr>
           <w:rFonts w:ascii="Times New Roman" w:hAnsi="Times New Roman" w:cs="Times New Roman"/>
@@ -2217,17 +2155,15 @@
         </w:rPr>
         <w:t xml:space="preserve"> positive words. Thus, </w:t>
       </w:r>
-      <w:proofErr w:type="gramStart"/>
-      <w:r>
-        <w:rPr>
-          <w:rFonts w:ascii="Times New Roman" w:hAnsi="Times New Roman" w:cs="Times New Roman"/>
-          <w:color w:val="000000"/>
-          <w:sz w:val="24"/>
-          <w:szCs w:val="24"/>
-        </w:rPr>
-        <w:t>It</w:t>
-      </w:r>
-      <w:proofErr w:type="gramEnd"/>
+      <w:r>
+        <w:rPr>
+          <w:rFonts w:ascii="Times New Roman" w:hAnsi="Times New Roman" w:cs="Times New Roman"/>
+          <w:color w:val="000000"/>
+          <w:sz w:val="24"/>
+          <w:szCs w:val="24"/>
+        </w:rPr>
+        <w:t>it</w:t>
+      </w:r>
       <w:r>
         <w:rPr>
           <w:rFonts w:ascii="Times New Roman" w:hAnsi="Times New Roman" w:cs="Times New Roman"/>
@@ -2240,50 +2176,104 @@
     </w:p>
     <w:p>
       <w:pPr>
-        <w:autoSpaceDE w:val="0"/>
-        <w:autoSpaceDN w:val="0"/>
-        <w:adjustRightInd w:val="0"/>
-        <w:spacing w:after="0" w:line="240" w:lineRule="auto"/>
-        <w:ind w:left="720" w:firstLine="720"/>
-        <w:rPr>
-          <w:rFonts w:ascii="Times New Roman" w:hAnsi="Times New Roman" w:cs="Times New Roman"/>
-          <w:color w:val="000000"/>
-          <w:sz w:val="24"/>
-          <w:szCs w:val="24"/>
-        </w:rPr>
-      </w:pPr>
-      <w:r>
-        <w:rPr>
-          <w:rFonts w:ascii="Times New Roman" w:hAnsi="Times New Roman" w:cs="Times New Roman"/>
-          <w:color w:val="000000"/>
-          <w:sz w:val="24"/>
-          <w:szCs w:val="24"/>
-        </w:rPr>
-        <w:t>Input: A table which contains how many times each word appears in a review.</w:t>
-      </w:r>
-    </w:p>
-    <w:p>
-      <w:pPr>
-        <w:autoSpaceDE w:val="0"/>
-        <w:autoSpaceDN w:val="0"/>
-        <w:adjustRightInd w:val="0"/>
-        <w:spacing w:after="0" w:line="240" w:lineRule="auto"/>
-        <w:ind w:left="720" w:firstLine="720"/>
-        <w:rPr>
-          <w:rFonts w:ascii="Times New Roman" w:hAnsi="Times New Roman" w:cs="Times New Roman"/>
-          <w:color w:val="000000"/>
-          <w:sz w:val="24"/>
-          <w:szCs w:val="24"/>
-        </w:rPr>
-      </w:pPr>
-      <w:r>
-        <w:rPr>
-          <w:rFonts w:ascii="Times New Roman" w:hAnsi="Times New Roman" w:cs="Times New Roman"/>
-          <w:color w:val="000000"/>
-          <w:sz w:val="24"/>
-          <w:szCs w:val="24"/>
-        </w:rPr>
-        <w:t>Output: A start between 0 to 5.</w:t>
+        <w:pStyle w:val="ListParagraph"/>
+        <w:numPr>
+          <w:ilvl w:val="0"/>
+          <w:numId w:val="8"/>
+        </w:numPr>
+        <w:autoSpaceDE w:val="0"/>
+        <w:autoSpaceDN w:val="0"/>
+        <w:adjustRightInd w:val="0"/>
+        <w:spacing w:after="0" w:line="240" w:lineRule="auto"/>
+        <w:rPr>
+          <w:rFonts w:ascii="Times New Roman" w:hAnsi="Times New Roman" w:cs="Times New Roman"/>
+          <w:color w:val="000000"/>
+          <w:sz w:val="24"/>
+          <w:szCs w:val="24"/>
+        </w:rPr>
+      </w:pPr>
+      <w:r>
+        <w:rPr>
+          <w:rFonts w:ascii="Times New Roman" w:hAnsi="Times New Roman" w:cs="Times New Roman"/>
+          <w:color w:val="000000"/>
+          <w:sz w:val="24"/>
+          <w:szCs w:val="24"/>
+          <w:u w:val="single"/>
+        </w:rPr>
+        <w:t>Input</w:t>
+      </w:r>
+      <w:r>
+        <w:rPr>
+          <w:rFonts w:ascii="Times New Roman" w:hAnsi="Times New Roman" w:cs="Times New Roman"/>
+          <w:color w:val="000000"/>
+          <w:sz w:val="24"/>
+          <w:szCs w:val="24"/>
+        </w:rPr>
+        <w:t xml:space="preserve">: A table </w:t>
+      </w:r>
+      <w:r>
+        <w:rPr>
+          <w:rFonts w:ascii="Times New Roman" w:hAnsi="Times New Roman" w:cs="Times New Roman"/>
+          <w:color w:val="000000"/>
+          <w:sz w:val="24"/>
+          <w:szCs w:val="24"/>
+        </w:rPr>
+        <w:t xml:space="preserve">where </w:t>
+      </w:r>
+      <w:r>
+        <w:rPr>
+          <w:rFonts w:ascii="Times New Roman" w:hAnsi="Times New Roman" w:cs="Times New Roman"/>
+          <w:sz w:val="24"/>
+          <w:szCs w:val="24"/>
+        </w:rPr>
+        <w:t>rows correspond to reviews and columns to numbers of words which exist in reviews</w:t>
+      </w:r>
+      <w:r>
+        <w:rPr>
+          <w:rFonts w:ascii="Times New Roman" w:hAnsi="Times New Roman" w:cs="Times New Roman"/>
+          <w:color w:val="000000"/>
+          <w:sz w:val="24"/>
+          <w:szCs w:val="24"/>
+        </w:rPr>
+        <w:t>.</w:t>
+      </w:r>
+    </w:p>
+    <w:p>
+      <w:pPr>
+        <w:pStyle w:val="ListParagraph"/>
+        <w:numPr>
+          <w:ilvl w:val="0"/>
+          <w:numId w:val="8"/>
+        </w:numPr>
+        <w:autoSpaceDE w:val="0"/>
+        <w:autoSpaceDN w:val="0"/>
+        <w:adjustRightInd w:val="0"/>
+        <w:spacing w:after="0" w:line="240" w:lineRule="auto"/>
+        <w:rPr>
+          <w:rFonts w:ascii="Times New Roman" w:hAnsi="Times New Roman" w:cs="Times New Roman"/>
+          <w:color w:val="000000"/>
+          <w:sz w:val="24"/>
+          <w:szCs w:val="24"/>
+        </w:rPr>
+      </w:pPr>
+      <w:r>
+        <w:rPr>
+          <w:rFonts w:ascii="Times New Roman" w:hAnsi="Times New Roman" w:cs="Times New Roman"/>
+          <w:color w:val="000000"/>
+          <w:sz w:val="24"/>
+          <w:szCs w:val="24"/>
+          <w:u w:val="single"/>
+        </w:rPr>
+        <w:t>Output</w:t>
+      </w:r>
+      <w:r>
+        <w:rPr>
+          <w:rFonts w:ascii="Times New Roman" w:hAnsi="Times New Roman" w:cs="Times New Roman"/>
+          <w:color w:val="000000"/>
+          <w:sz w:val="24"/>
+          <w:szCs w:val="24"/>
+        </w:rPr>
+        <w:t>: A star between 0 to 5.</w:t>
       </w:r>
     </w:p>
     <w:p>
@@ -2406,7 +2396,25 @@
           <w:sz w:val="24"/>
           <w:szCs w:val="24"/>
         </w:rPr>
-        <w:t xml:space="preserve"> Also, Yelp shares its dataset. The dataset contains a bunch of reviews with stars. Therefore, I will use this data to be my dataset.</w:t>
+        <w:t xml:space="preserve"> Also, Yelp shares its dataset. The dataset contains a </w:t>
+      </w:r>
+      <w:r>
+        <w:rPr>
+          <w:rFonts w:ascii="Times New Roman" w:hAnsi="Times New Roman" w:cs="Times New Roman"/>
+          <w:color w:val="000000"/>
+          <w:sz w:val="24"/>
+          <w:szCs w:val="24"/>
+        </w:rPr>
+        <w:t>lot</w:t>
+      </w:r>
+      <w:r>
+        <w:rPr>
+          <w:rFonts w:ascii="Times New Roman" w:hAnsi="Times New Roman" w:cs="Times New Roman"/>
+          <w:color w:val="000000"/>
+          <w:sz w:val="24"/>
+          <w:szCs w:val="24"/>
+        </w:rPr>
+        <w:t xml:space="preserve"> of reviews with stars. Therefore, I will use this data to be my dataset.</w:t>
       </w:r>
       <w:r>
         <w:rPr>
@@ -2802,10 +2810,44 @@
           <w:sz w:val="24"/>
           <w:szCs w:val="24"/>
         </w:rPr>
-        <w:t>All the labels which are stars of reviews are already a ground-truth, since it’s a real review from Yelp.</w:t>
-      </w:r>
-      <w:bookmarkStart w:id="4" w:name="_GoBack"/>
-      <w:bookmarkEnd w:id="4"/>
+        <w:t xml:space="preserve">All the labels which are stars of reviews are already a ground-truth, since </w:t>
+      </w:r>
+      <w:r>
+        <w:rPr>
+          <w:rFonts w:ascii="Times New Roman" w:hAnsi="Times New Roman" w:cs="Times New Roman"/>
+          <w:color w:val="000000"/>
+          <w:sz w:val="24"/>
+          <w:szCs w:val="24"/>
+        </w:rPr>
+        <w:t>these are</w:t>
+      </w:r>
+      <w:r>
+        <w:rPr>
+          <w:rFonts w:ascii="Times New Roman" w:hAnsi="Times New Roman" w:cs="Times New Roman"/>
+          <w:color w:val="000000"/>
+          <w:sz w:val="24"/>
+          <w:szCs w:val="24"/>
+        </w:rPr>
+        <w:t xml:space="preserve"> real review</w:t>
+      </w:r>
+      <w:r>
+        <w:rPr>
+          <w:rFonts w:ascii="Times New Roman" w:hAnsi="Times New Roman" w:cs="Times New Roman"/>
+          <w:color w:val="000000"/>
+          <w:sz w:val="24"/>
+          <w:szCs w:val="24"/>
+        </w:rPr>
+        <w:t xml:space="preserve">s </w:t>
+      </w:r>
+      <w:r>
+        <w:rPr>
+          <w:rFonts w:ascii="Times New Roman" w:hAnsi="Times New Roman" w:cs="Times New Roman"/>
+          <w:color w:val="000000"/>
+          <w:sz w:val="24"/>
+          <w:szCs w:val="24"/>
+        </w:rPr>
+        <w:t>from Yelp.</w:t>
+      </w:r>
     </w:p>
     <w:sectPr>
       <w:pgSz w:w="12240" w:h="15840"/>
@@ -3487,6 +3529,119 @@
       </w:pPr>
       <w:rPr>
         <w:rFonts w:hint="default"/>
+      </w:rPr>
+    </w:lvl>
+  </w:abstractNum>
+  <w:abstractNum w:abstractNumId="7" w15:restartNumberingAfterBreak="0">
+    <w:nsid w:val="765610B4"/>
+    <w:multiLevelType w:val="hybridMultilevel"/>
+    <w:tmpl w:val="E8D86022"/>
+    <w:lvl w:ilvl="0" w:tplc="04090001">
+      <w:start w:val="1"/>
+      <w:numFmt w:val="bullet"/>
+      <w:lvlText w:val=""/>
+      <w:lvlJc w:val="left"/>
+      <w:pPr>
+        <w:ind w:left="720" w:hanging="360"/>
+      </w:pPr>
+      <w:rPr>
+        <w:rFonts w:ascii="Symbol" w:hAnsi="Symbol" w:hint="default"/>
+      </w:rPr>
+    </w:lvl>
+    <w:lvl w:ilvl="1" w:tplc="04090003" w:tentative="1">
+      <w:start w:val="1"/>
+      <w:numFmt w:val="bullet"/>
+      <w:lvlText w:val="o"/>
+      <w:lvlJc w:val="left"/>
+      <w:pPr>
+        <w:ind w:left="1440" w:hanging="360"/>
+      </w:pPr>
+      <w:rPr>
+        <w:rFonts w:ascii="Courier New" w:hAnsi="Courier New" w:cs="Courier New" w:hint="default"/>
+      </w:rPr>
+    </w:lvl>
+    <w:lvl w:ilvl="2" w:tplc="04090005" w:tentative="1">
+      <w:start w:val="1"/>
+      <w:numFmt w:val="bullet"/>
+      <w:lvlText w:val=""/>
+      <w:lvlJc w:val="left"/>
+      <w:pPr>
+        <w:ind w:left="2160" w:hanging="360"/>
+      </w:pPr>
+      <w:rPr>
+        <w:rFonts w:ascii="Wingdings" w:hAnsi="Wingdings" w:hint="default"/>
+      </w:rPr>
+    </w:lvl>
+    <w:lvl w:ilvl="3" w:tplc="04090001" w:tentative="1">
+      <w:start w:val="1"/>
+      <w:numFmt w:val="bullet"/>
+      <w:lvlText w:val=""/>
+      <w:lvlJc w:val="left"/>
+      <w:pPr>
+        <w:ind w:left="2880" w:hanging="360"/>
+      </w:pPr>
+      <w:rPr>
+        <w:rFonts w:ascii="Symbol" w:hAnsi="Symbol" w:hint="default"/>
+      </w:rPr>
+    </w:lvl>
+    <w:lvl w:ilvl="4" w:tplc="04090003" w:tentative="1">
+      <w:start w:val="1"/>
+      <w:numFmt w:val="bullet"/>
+      <w:lvlText w:val="o"/>
+      <w:lvlJc w:val="left"/>
+      <w:pPr>
+        <w:ind w:left="3600" w:hanging="360"/>
+      </w:pPr>
+      <w:rPr>
+        <w:rFonts w:ascii="Courier New" w:hAnsi="Courier New" w:cs="Courier New" w:hint="default"/>
+      </w:rPr>
+    </w:lvl>
+    <w:lvl w:ilvl="5" w:tplc="04090005" w:tentative="1">
+      <w:start w:val="1"/>
+      <w:numFmt w:val="bullet"/>
+      <w:lvlText w:val=""/>
+      <w:lvlJc w:val="left"/>
+      <w:pPr>
+        <w:ind w:left="4320" w:hanging="360"/>
+      </w:pPr>
+      <w:rPr>
+        <w:rFonts w:ascii="Wingdings" w:hAnsi="Wingdings" w:hint="default"/>
+      </w:rPr>
+    </w:lvl>
+    <w:lvl w:ilvl="6" w:tplc="04090001" w:tentative="1">
+      <w:start w:val="1"/>
+      <w:numFmt w:val="bullet"/>
+      <w:lvlText w:val=""/>
+      <w:lvlJc w:val="left"/>
+      <w:pPr>
+        <w:ind w:left="5040" w:hanging="360"/>
+      </w:pPr>
+      <w:rPr>
+        <w:rFonts w:ascii="Symbol" w:hAnsi="Symbol" w:hint="default"/>
+      </w:rPr>
+    </w:lvl>
+    <w:lvl w:ilvl="7" w:tplc="04090003" w:tentative="1">
+      <w:start w:val="1"/>
+      <w:numFmt w:val="bullet"/>
+      <w:lvlText w:val="o"/>
+      <w:lvlJc w:val="left"/>
+      <w:pPr>
+        <w:ind w:left="5760" w:hanging="360"/>
+      </w:pPr>
+      <w:rPr>
+        <w:rFonts w:ascii="Courier New" w:hAnsi="Courier New" w:cs="Courier New" w:hint="default"/>
+      </w:rPr>
+    </w:lvl>
+    <w:lvl w:ilvl="8" w:tplc="04090005" w:tentative="1">
+      <w:start w:val="1"/>
+      <w:numFmt w:val="bullet"/>
+      <w:lvlText w:val=""/>
+      <w:lvlJc w:val="left"/>
+      <w:pPr>
+        <w:ind w:left="6480" w:hanging="360"/>
+      </w:pPr>
+      <w:rPr>
+        <w:rFonts w:ascii="Wingdings" w:hAnsi="Wingdings" w:hint="default"/>
       </w:rPr>
     </w:lvl>
   </w:abstractNum>
@@ -3510,6 +3665,9 @@
   </w:num>
   <w:num w:numId="7">
     <w:abstractNumId w:val="0"/>
+  </w:num>
+  <w:num w:numId="8">
+    <w:abstractNumId w:val="7"/>
   </w:num>
 </w:numbering>
 </file>

</xml_diff>

<commit_message>
Update the HW1 of ML and upload progressing HW1 of CV
</commit_message>
<xml_diff>
--- a/CS-596 Machine Learning/HW1/Machine learning Assignment1.docx
+++ b/CS-596 Machine Learning/HW1/Machine learning Assignment1.docx
@@ -90,17 +90,7 @@
           <w:sz w:val="24"/>
           <w:szCs w:val="24"/>
         </w:rPr>
-        <w:t>Red ID:</w:t>
-      </w:r>
-      <w:bookmarkStart w:id="0" w:name="_GoBack"/>
-      <w:bookmarkEnd w:id="0"/>
-      <w:r>
-        <w:rPr>
-          <w:rFonts w:ascii="Times New Roman" w:hAnsi="Times New Roman" w:cs="Times New Roman"/>
-          <w:sz w:val="24"/>
-          <w:szCs w:val="24"/>
-        </w:rPr>
-        <w:t>823327369</w:t>
+        <w:t>Red ID:823327369</w:t>
       </w:r>
     </w:p>
     <w:p>
@@ -380,6 +370,7 @@
       <w:r>
         <w:rPr>
           <w:rFonts w:ascii="Times New Roman" w:hAnsi="Times New Roman" w:cs="Times New Roman"/>
+          <w:noProof/>
           <w:sz w:val="24"/>
           <w:szCs w:val="24"/>
         </w:rPr>
@@ -751,6 +742,7 @@
       <w:r>
         <w:rPr>
           <w:rFonts w:ascii="Times New Roman" w:hAnsi="Times New Roman" w:cs="Times New Roman"/>
+          <w:noProof/>
           <w:sz w:val="24"/>
           <w:szCs w:val="24"/>
         </w:rPr>
@@ -1118,6 +1110,7 @@
       <w:r>
         <w:rPr>
           <w:rFonts w:ascii="Times New Roman" w:hAnsi="Times New Roman" w:cs="Times New Roman"/>
+          <w:noProof/>
           <w:sz w:val="24"/>
           <w:szCs w:val="24"/>
         </w:rPr>
@@ -1179,10 +1172,10 @@
           <w:szCs w:val="24"/>
         </w:rPr>
         <w:drawing>
-          <wp:inline distT="0" distB="0" distL="0" distR="0" wp14:anchorId="3A5BBEC2" wp14:editId="6CB1F589">
-            <wp:extent cx="4782217" cy="3486637"/>
+          <wp:inline distT="0" distB="0" distL="0" distR="0" wp14:anchorId="2F2DB1E5" wp14:editId="69F473E9">
+            <wp:extent cx="5050529" cy="3457575"/>
             <wp:effectExtent l="0" t="0" r="0" b="0"/>
-            <wp:docPr id="6" name="Picture 6"/>
+            <wp:docPr id="2" name="Picture 2"/>
             <wp:cNvGraphicFramePr>
               <a:graphicFrameLocks xmlns:a="http://schemas.openxmlformats.org/drawingml/2006/main" noChangeAspect="1"/>
             </wp:cNvGraphicFramePr>
@@ -1202,7 +1195,7 @@
                   <pic:spPr>
                     <a:xfrm>
                       <a:off x="0" y="0"/>
-                      <a:ext cx="4782217" cy="3486637"/>
+                      <a:ext cx="5065167" cy="3467596"/>
                     </a:xfrm>
                     <a:prstGeom prst="rect">
                       <a:avLst/>
@@ -1297,6 +1290,8 @@
           <w:szCs w:val="24"/>
         </w:rPr>
       </w:pPr>
+      <w:bookmarkStart w:id="0" w:name="_GoBack"/>
+      <w:bookmarkEnd w:id="0"/>
       <w:r>
         <w:rPr>
           <w:rFonts w:ascii="Times New Roman" w:hAnsi="Times New Roman" w:cs="Times New Roman"/>
@@ -1390,6 +1385,7 @@
       <w:r>
         <w:rPr>
           <w:rFonts w:ascii="Times New Roman" w:hAnsi="Times New Roman" w:cs="Times New Roman"/>
+          <w:noProof/>
           <w:color w:val="000000"/>
           <w:sz w:val="24"/>
           <w:szCs w:val="24"/>
@@ -1449,6 +1445,7 @@
       <w:r>
         <w:rPr>
           <w:rFonts w:ascii="Times New Roman" w:hAnsi="Times New Roman" w:cs="Times New Roman"/>
+          <w:noProof/>
           <w:color w:val="000000"/>
           <w:sz w:val="24"/>
           <w:szCs w:val="24"/>
@@ -1601,7 +1598,25 @@
           <w:sz w:val="24"/>
           <w:szCs w:val="24"/>
         </w:rPr>
-        <w:t xml:space="preserve">Classify a house to be single family or townhouse. A training set is available.  Each training sample is provided with multiple features, including number of bed rooms, number of bathrooms, and house type (single family or townhouse). </w:t>
+        <w:t xml:space="preserve">Classify a house to be single family or townhouse. A training set is available.  Each training sample is provided with multiple features, including number of </w:t>
+      </w:r>
+      <w:proofErr w:type="gramStart"/>
+      <w:r>
+        <w:rPr>
+          <w:rFonts w:ascii="Times New Roman" w:hAnsi="Times New Roman" w:cs="Times New Roman"/>
+          <w:sz w:val="24"/>
+          <w:szCs w:val="24"/>
+        </w:rPr>
+        <w:t>bed rooms</w:t>
+      </w:r>
+      <w:proofErr w:type="gramEnd"/>
+      <w:r>
+        <w:rPr>
+          <w:rFonts w:ascii="Times New Roman" w:hAnsi="Times New Roman" w:cs="Times New Roman"/>
+          <w:sz w:val="24"/>
+          <w:szCs w:val="24"/>
+        </w:rPr>
+        <w:t xml:space="preserve">, number of bathrooms, and house type (single family or townhouse). </w:t>
       </w:r>
     </w:p>
     <w:p>
@@ -1696,13 +1711,23 @@
           <w:szCs w:val="24"/>
         </w:rPr>
       </w:pPr>
-      <w:r>
-        <w:rPr>
-          <w:rFonts w:ascii="Times New Roman" w:hAnsi="Times New Roman" w:cs="Times New Roman"/>
-          <w:sz w:val="24"/>
-          <w:szCs w:val="24"/>
-        </w:rPr>
-        <w:t xml:space="preserve">i) unsupervised learning with discrete predictions; </w:t>
+      <w:proofErr w:type="spellStart"/>
+      <w:r>
+        <w:rPr>
+          <w:rFonts w:ascii="Times New Roman" w:hAnsi="Times New Roman" w:cs="Times New Roman"/>
+          <w:sz w:val="24"/>
+          <w:szCs w:val="24"/>
+        </w:rPr>
+        <w:t>i</w:t>
+      </w:r>
+      <w:proofErr w:type="spellEnd"/>
+      <w:r>
+        <w:rPr>
+          <w:rFonts w:ascii="Times New Roman" w:hAnsi="Times New Roman" w:cs="Times New Roman"/>
+          <w:sz w:val="24"/>
+          <w:szCs w:val="24"/>
+        </w:rPr>
+        <w:t xml:space="preserve">) unsupervised learning with discrete predictions; </w:t>
       </w:r>
     </w:p>
     <w:p>
@@ -1803,6 +1828,7 @@
           <w:highlight w:val="yellow"/>
         </w:rPr>
       </w:pPr>
+      <w:proofErr w:type="spellStart"/>
       <w:r>
         <w:rPr>
           <w:rFonts w:ascii="Times New Roman" w:hAnsi="Times New Roman" w:cs="Times New Roman"/>
@@ -1811,7 +1837,18 @@
           <w:szCs w:val="24"/>
           <w:highlight w:val="yellow"/>
         </w:rPr>
-        <w:t>i) supervised learning with discrete predictions;</w:t>
+        <w:t>i</w:t>
+      </w:r>
+      <w:proofErr w:type="spellEnd"/>
+      <w:r>
+        <w:rPr>
+          <w:rFonts w:ascii="Times New Roman" w:hAnsi="Times New Roman" w:cs="Times New Roman"/>
+          <w:color w:val="000000" w:themeColor="text1"/>
+          <w:sz w:val="24"/>
+          <w:szCs w:val="24"/>
+          <w:highlight w:val="yellow"/>
+        </w:rPr>
+        <w:t>) supervised learning with discrete predictions;</w:t>
       </w:r>
     </w:p>
     <w:p>
@@ -1905,13 +1942,23 @@
           <w:szCs w:val="24"/>
         </w:rPr>
       </w:pPr>
-      <w:r>
-        <w:rPr>
-          <w:rFonts w:ascii="Times New Roman" w:hAnsi="Times New Roman" w:cs="Times New Roman"/>
-          <w:sz w:val="24"/>
-          <w:szCs w:val="24"/>
-        </w:rPr>
-        <w:t>i) supervised learning with discrete predictions;</w:t>
+      <w:proofErr w:type="spellStart"/>
+      <w:r>
+        <w:rPr>
+          <w:rFonts w:ascii="Times New Roman" w:hAnsi="Times New Roman" w:cs="Times New Roman"/>
+          <w:sz w:val="24"/>
+          <w:szCs w:val="24"/>
+        </w:rPr>
+        <w:t>i</w:t>
+      </w:r>
+      <w:proofErr w:type="spellEnd"/>
+      <w:r>
+        <w:rPr>
+          <w:rFonts w:ascii="Times New Roman" w:hAnsi="Times New Roman" w:cs="Times New Roman"/>
+          <w:sz w:val="24"/>
+          <w:szCs w:val="24"/>
+        </w:rPr>
+        <w:t>) supervised learning with discrete predictions;</w:t>
       </w:r>
     </w:p>
     <w:p>
@@ -2324,52 +2371,7 @@
           <w:sz w:val="24"/>
           <w:szCs w:val="24"/>
         </w:rPr>
-        <w:t>O</w:t>
-      </w:r>
-      <w:r>
-        <w:rPr>
-          <w:rFonts w:ascii="Times New Roman" w:hAnsi="Times New Roman" w:cs="Times New Roman"/>
-          <w:color w:val="000000"/>
-          <w:sz w:val="24"/>
-          <w:szCs w:val="24"/>
-        </w:rPr>
-        <w:t xml:space="preserve">n </w:t>
-      </w:r>
-      <w:r>
-        <w:rPr>
-          <w:rFonts w:ascii="Times New Roman" w:hAnsi="Times New Roman" w:cs="Times New Roman"/>
-          <w:color w:val="000000"/>
-          <w:sz w:val="24"/>
-          <w:szCs w:val="24"/>
-        </w:rPr>
-        <w:t>the</w:t>
-      </w:r>
-      <w:r>
-        <w:rPr>
-          <w:rFonts w:ascii="Times New Roman" w:hAnsi="Times New Roman" w:cs="Times New Roman"/>
-          <w:color w:val="000000"/>
-          <w:sz w:val="24"/>
-          <w:szCs w:val="24"/>
-        </w:rPr>
-        <w:t xml:space="preserve"> famous website ‘Yelp’, customers can give </w:t>
-      </w:r>
-      <w:r>
-        <w:rPr>
-          <w:rFonts w:ascii="Times New Roman" w:hAnsi="Times New Roman" w:cs="Times New Roman"/>
-          <w:color w:val="000000"/>
-          <w:sz w:val="24"/>
-          <w:szCs w:val="24"/>
-        </w:rPr>
-        <w:t>stars</w:t>
-      </w:r>
-      <w:r>
-        <w:rPr>
-          <w:rFonts w:ascii="Times New Roman" w:hAnsi="Times New Roman" w:cs="Times New Roman"/>
-          <w:color w:val="000000"/>
-          <w:sz w:val="24"/>
-          <w:szCs w:val="24"/>
-        </w:rPr>
-        <w:t xml:space="preserve"> and write a review </w:t>
+        <w:t xml:space="preserve">On the famous website ‘Yelp’, customers can give stars and write a review </w:t>
       </w:r>
       <w:r>
         <w:rPr>
@@ -2432,25 +2434,7 @@
           <w:sz w:val="24"/>
           <w:szCs w:val="24"/>
         </w:rPr>
-        <w:t xml:space="preserve">At first, I will randomly pick 10,000 reviews to be my training data. </w:t>
-      </w:r>
-      <w:r>
-        <w:rPr>
-          <w:rFonts w:ascii="Times New Roman" w:hAnsi="Times New Roman" w:cs="Times New Roman"/>
-          <w:color w:val="000000"/>
-          <w:sz w:val="24"/>
-          <w:szCs w:val="24"/>
-        </w:rPr>
-        <w:t xml:space="preserve">Another 2,000 to be </w:t>
-      </w:r>
-      <w:r>
-        <w:rPr>
-          <w:rFonts w:ascii="Times New Roman" w:hAnsi="Times New Roman" w:cs="Times New Roman"/>
-          <w:color w:val="000000"/>
-          <w:sz w:val="24"/>
-          <w:szCs w:val="24"/>
-        </w:rPr>
-        <w:t xml:space="preserve">validation data. Another 2,000 to be testing data. Secondly, I </w:t>
+        <w:t xml:space="preserve">At first, I will randomly pick 10,000 reviews to be my training data. Another 2,000 to be validation data. Another 2,000 to be testing data. Secondly, I </w:t>
       </w:r>
       <w:r>
         <w:rPr>
@@ -2577,15 +2561,7 @@
           <w:sz w:val="24"/>
           <w:szCs w:val="24"/>
         </w:rPr>
-        <w:t>made of</w:t>
-      </w:r>
-      <w:r>
-        <w:rPr>
-          <w:rFonts w:ascii="Times New Roman" w:hAnsi="Times New Roman" w:cs="Times New Roman"/>
-          <w:sz w:val="24"/>
-          <w:szCs w:val="24"/>
-        </w:rPr>
-        <w:t xml:space="preserve"> </w:t>
+        <w:t xml:space="preserve">made of </w:t>
       </w:r>
       <w:r>
         <w:rPr>
@@ -2601,15 +2577,7 @@
           <w:sz w:val="24"/>
           <w:szCs w:val="24"/>
         </w:rPr>
-        <w:t>made of</w:t>
-      </w:r>
-      <w:r>
-        <w:rPr>
-          <w:rFonts w:ascii="Times New Roman" w:hAnsi="Times New Roman" w:cs="Times New Roman"/>
-          <w:sz w:val="24"/>
-          <w:szCs w:val="24"/>
-        </w:rPr>
-        <w:t xml:space="preserve"> </w:t>
+        <w:t xml:space="preserve">made of </w:t>
       </w:r>
       <w:r>
         <w:rPr>

</xml_diff>